<commit_message>
Fix a hidden heading in both testing overview docs
This happened because 5-1 was duplicated from 2-1 and I didnt notice the change until I started editing 5-2, which is why it's being fixed now.
</commit_message>
<xml_diff>
--- a/Step5/5-1 - Testing Overview.docx
+++ b/Step5/5-1 - Testing Overview.docx
@@ -272,16 +272,16 @@
         </w:rPr>
         <w:lastRenderedPageBreak/>
         <w:drawing>
-          <wp:anchor distT="0" distB="0" distL="114300" distR="114300" simplePos="0" relativeHeight="251661312" behindDoc="0" locked="0" layoutInCell="1" allowOverlap="1" wp14:anchorId="392C93B9" wp14:editId="33CDC876">
+          <wp:anchor distT="0" distB="0" distL="114300" distR="114300" simplePos="0" relativeHeight="251661312" behindDoc="0" locked="0" layoutInCell="1" allowOverlap="1" wp14:anchorId="392C93B9" wp14:editId="5442DDE6">
             <wp:simplePos x="0" y="0"/>
             <wp:positionH relativeFrom="column">
-              <wp:posOffset>-455242</wp:posOffset>
+              <wp:posOffset>-478790</wp:posOffset>
             </wp:positionH>
             <wp:positionV relativeFrom="paragraph">
-              <wp:posOffset>-897073</wp:posOffset>
+              <wp:posOffset>-933450</wp:posOffset>
             </wp:positionV>
-            <wp:extent cx="7781925" cy="3315632"/>
-            <wp:effectExtent l="0" t="0" r="0" b="0"/>
+            <wp:extent cx="7828853" cy="3315335"/>
+            <wp:effectExtent l="0" t="0" r="1270" b="0"/>
             <wp:wrapNone/>
             <wp:docPr id="7" name="Picture 7"/>
             <wp:cNvGraphicFramePr>
@@ -309,7 +309,7 @@
                   <pic:spPr>
                     <a:xfrm>
                       <a:off x="0" y="0"/>
-                      <a:ext cx="7781925" cy="3315632"/>
+                      <a:ext cx="7834733" cy="3317825"/>
                     </a:xfrm>
                     <a:prstGeom prst="rect">
                       <a:avLst/>
@@ -346,6 +346,31 @@
           <w:szCs w:val="32"/>
         </w:rPr>
       </w:pPr>
+    </w:p>
+    <w:p>
+      <w:pPr>
+        <w:spacing w:after="0" w:line="240" w:lineRule="auto"/>
+        <w:rPr>
+          <w:rFonts w:ascii="Agency FB" w:hAnsi="Agency FB"/>
+          <w:b/>
+          <w:bCs/>
+          <w:color w:val="042649"/>
+          <w:w w:val="150"/>
+          <w:sz w:val="4"/>
+          <w:szCs w:val="4"/>
+        </w:rPr>
+      </w:pPr>
+    </w:p>
+    <w:p>
+      <w:pPr>
+        <w:spacing w:after="0" w:line="240" w:lineRule="auto"/>
+        <w:rPr>
+          <w:rFonts w:ascii="Agency FB" w:hAnsi="Agency FB"/>
+          <w:w w:val="150"/>
+          <w:sz w:val="32"/>
+          <w:szCs w:val="32"/>
+        </w:rPr>
+      </w:pPr>
       <w:r>
         <w:rPr>
           <w:rFonts w:ascii="Agency FB" w:hAnsi="Agency FB"/>
@@ -358,17 +383,18 @@
         </w:rPr>
         <w:t>Logistics and Guidelines</w:t>
       </w:r>
-    </w:p>
-    <w:p>
-      <w:pPr>
-        <w:spacing w:after="0" w:line="240" w:lineRule="auto"/>
+      <w:r>
         <w:rPr>
           <w:rFonts w:ascii="Agency FB" w:hAnsi="Agency FB"/>
+          <w:b/>
+          <w:bCs/>
+          <w:color w:val="042649"/>
           <w:w w:val="150"/>
           <w:sz w:val="32"/>
           <w:szCs w:val="32"/>
         </w:rPr>
-      </w:pPr>
+        <w:t>:</w:t>
+      </w:r>
     </w:p>
     <w:p>
       <w:pPr>
@@ -1218,19 +1244,21 @@
           <w:szCs w:val="32"/>
         </w:rPr>
       </w:pPr>
+      <w:bookmarkStart w:id="0" w:name="_GoBack"/>
+      <w:bookmarkEnd w:id="0"/>
       <w:r>
         <w:rPr>
           <w:noProof/>
         </w:rPr>
         <w:lastRenderedPageBreak/>
         <w:drawing>
-          <wp:anchor distT="0" distB="0" distL="114300" distR="114300" simplePos="0" relativeHeight="251662336" behindDoc="0" locked="0" layoutInCell="1" allowOverlap="1" wp14:anchorId="6C5399F4" wp14:editId="0E8AA724">
+          <wp:anchor distT="0" distB="0" distL="114300" distR="114300" simplePos="0" relativeHeight="251662336" behindDoc="0" locked="0" layoutInCell="1" allowOverlap="1" wp14:anchorId="6C5399F4" wp14:editId="1351CF3C">
             <wp:simplePos x="0" y="0"/>
             <wp:positionH relativeFrom="column">
-              <wp:posOffset>-460030</wp:posOffset>
+              <wp:posOffset>-455585</wp:posOffset>
             </wp:positionH>
             <wp:positionV relativeFrom="paragraph">
-              <wp:posOffset>-916940</wp:posOffset>
+              <wp:posOffset>-923925</wp:posOffset>
             </wp:positionV>
             <wp:extent cx="7766462" cy="751647"/>
             <wp:effectExtent l="0" t="0" r="0" b="0"/>
@@ -3235,25 +3263,7 @@
           <w:sz w:val="21"/>
           <w:szCs w:val="21"/>
         </w:rPr>
-        <w:t>At the start of the Writing Assessment, applicants will be given detailed instructions and other materials to use.</w:t>
-      </w:r>
-      <w:r>
-        <w:rPr>
-          <w:rFonts w:ascii="MuseoSans-300" w:hAnsi="MuseoSans-300" w:cs="MuseoSans-300"/>
-          <w:color w:val="1A1A1A"/>
-          <w:sz w:val="21"/>
-          <w:szCs w:val="21"/>
-        </w:rPr>
-        <w:t xml:space="preserve"> </w:t>
-      </w:r>
-      <w:r>
-        <w:rPr>
-          <w:rFonts w:ascii="MuseoSans-300" w:hAnsi="MuseoSans-300" w:cs="MuseoSans-300"/>
-          <w:color w:val="1A1A1A"/>
-          <w:sz w:val="21"/>
-          <w:szCs w:val="21"/>
-        </w:rPr>
-        <w:t>Applicants will read about a fictional scenario and provide typed written reports.</w:t>
+        <w:t>At the start of the Writing Assessment, applicants will be given detailed instructions and other materials to use. Applicants will read about a fictional scenario and provide typed written reports.</w:t>
       </w:r>
     </w:p>
     <w:p>
@@ -3319,63 +3329,30 @@
           <w:sz w:val="32"/>
           <w:szCs w:val="32"/>
         </w:rPr>
-        <w:t>Writing Assessment</w:t>
-      </w:r>
-      <w:r>
-        <w:rPr>
-          <w:rFonts w:ascii="Agency FB" w:hAnsi="Agency FB"/>
-          <w:b/>
-          <w:bCs/>
-          <w:color w:val="042649"/>
-          <w:w w:val="150"/>
-          <w:sz w:val="32"/>
-          <w:szCs w:val="32"/>
-        </w:rPr>
-        <w:t xml:space="preserve"> Logistics</w:t>
-      </w:r>
-      <w:r>
-        <w:rPr>
-          <w:rFonts w:ascii="Agency FB" w:hAnsi="Agency FB"/>
-          <w:b/>
-          <w:bCs/>
-          <w:color w:val="042649"/>
-          <w:w w:val="150"/>
-          <w:sz w:val="32"/>
-          <w:szCs w:val="32"/>
-        </w:rPr>
-        <w:t>:</w:t>
-      </w:r>
-    </w:p>
-    <w:p>
-      <w:pPr>
-        <w:autoSpaceDE w:val="0"/>
-        <w:autoSpaceDN w:val="0"/>
-        <w:adjustRightInd w:val="0"/>
-        <w:spacing w:after="0" w:line="240" w:lineRule="auto"/>
-        <w:rPr>
-          <w:rFonts w:ascii="MuseoSans-300" w:hAnsi="MuseoSans-300" w:cs="MuseoSans-300"/>
-          <w:color w:val="1A1A1A"/>
-          <w:sz w:val="21"/>
-          <w:szCs w:val="21"/>
-        </w:rPr>
-      </w:pPr>
-      <w:r>
-        <w:rPr>
-          <w:rFonts w:ascii="MuseoSans-300" w:hAnsi="MuseoSans-300" w:cs="MuseoSans-300"/>
-          <w:color w:val="1A1A1A"/>
-          <w:sz w:val="21"/>
-          <w:szCs w:val="21"/>
-        </w:rPr>
-        <w:t>Like</w:t>
-      </w:r>
-      <w:r>
-        <w:rPr>
-          <w:rFonts w:ascii="MuseoSans-300" w:hAnsi="MuseoSans-300" w:cs="MuseoSans-300"/>
-          <w:color w:val="1A1A1A"/>
-          <w:sz w:val="21"/>
-          <w:szCs w:val="21"/>
-        </w:rPr>
-        <w:t xml:space="preserve"> Phase I, the Phase II Writing Assessment is taken in a proctored environment offered by PSI. PSI’s</w:t>
+        <w:t>Writing Assessment Logistics:</w:t>
+      </w:r>
+    </w:p>
+    <w:p>
+      <w:pPr>
+        <w:autoSpaceDE w:val="0"/>
+        <w:autoSpaceDN w:val="0"/>
+        <w:adjustRightInd w:val="0"/>
+        <w:spacing w:after="0" w:line="240" w:lineRule="auto"/>
+        <w:rPr>
+          <w:rFonts w:ascii="MuseoSans-300" w:hAnsi="MuseoSans-300" w:cs="MuseoSans-300"/>
+          <w:color w:val="1A1A1A"/>
+          <w:sz w:val="21"/>
+          <w:szCs w:val="21"/>
+        </w:rPr>
+      </w:pPr>
+      <w:r>
+        <w:rPr>
+          <w:rFonts w:ascii="MuseoSans-300" w:hAnsi="MuseoSans-300" w:cs="MuseoSans-300"/>
+          <w:color w:val="1A1A1A"/>
+          <w:sz w:val="21"/>
+          <w:szCs w:val="21"/>
+        </w:rPr>
+        <w:t>Like Phase I, the Phase II Writing Assessment is taken in a proctored environment offered by PSI. PSI’s</w:t>
       </w:r>
     </w:p>
     <w:p>
@@ -3541,25 +3518,7 @@
           <w:sz w:val="21"/>
           <w:szCs w:val="21"/>
         </w:rPr>
-        <w:t>Before leaving for your scheduled appointment, check the Test Center Closures site</w:t>
-      </w:r>
-      <w:r>
-        <w:rPr>
-          <w:rFonts w:ascii="MuseoSans-300" w:hAnsi="MuseoSans-300" w:cs="MuseoSans-300"/>
-          <w:color w:val="1A1A1A"/>
-          <w:sz w:val="21"/>
-          <w:szCs w:val="21"/>
-        </w:rPr>
-        <w:t xml:space="preserve"> </w:t>
-      </w:r>
-      <w:r>
-        <w:rPr>
-          <w:rFonts w:ascii="MuseoSans-300" w:hAnsi="MuseoSans-300" w:cs="MuseoSans-300"/>
-          <w:color w:val="1A1A1A"/>
-          <w:sz w:val="21"/>
-          <w:szCs w:val="21"/>
-        </w:rPr>
-        <w:t>to verify that your center is open.</w:t>
+        <w:t>Before leaving for your scheduled appointment, check the Test Center Closures site to verify that your center is open.</w:t>
       </w:r>
     </w:p>
     <w:p>
@@ -5077,31 +5036,7 @@
           <w:sz w:val="32"/>
           <w:szCs w:val="32"/>
         </w:rPr>
-        <w:t>Structured Interview</w:t>
-      </w:r>
-      <w:r>
-        <w:rPr>
-          <w:rFonts w:ascii="Agency FB" w:hAnsi="Agency FB"/>
-          <w:b/>
-          <w:bCs/>
-          <w:color w:val="042649"/>
-          <w:w w:val="150"/>
-          <w:sz w:val="32"/>
-          <w:szCs w:val="32"/>
-        </w:rPr>
-        <w:t xml:space="preserve"> Tips</w:t>
-      </w:r>
-      <w:r>
-        <w:rPr>
-          <w:rFonts w:ascii="Agency FB" w:hAnsi="Agency FB"/>
-          <w:b/>
-          <w:bCs/>
-          <w:color w:val="042649"/>
-          <w:w w:val="150"/>
-          <w:sz w:val="32"/>
-          <w:szCs w:val="32"/>
-        </w:rPr>
-        <w:t>:</w:t>
+        <w:t>Structured Interview Tips:</w:t>
       </w:r>
     </w:p>
     <w:p>
@@ -5154,16 +5089,7 @@
           <w:sz w:val="21"/>
           <w:szCs w:val="21"/>
         </w:rPr>
-        <w:t xml:space="preserve">» </w:t>
-      </w:r>
-      <w:r>
-        <w:rPr>
-          <w:rFonts w:ascii="MuseoSans-300" w:hAnsi="MuseoSans-300" w:cs="MuseoSans-300"/>
-          <w:color w:val="1A1A1A"/>
-          <w:sz w:val="21"/>
-          <w:szCs w:val="21"/>
-        </w:rPr>
-        <w:t>Be yourself.</w:t>
+        <w:t>» Be yourself.</w:t>
       </w:r>
     </w:p>
     <w:p>
@@ -5209,16 +5135,7 @@
           <w:sz w:val="21"/>
           <w:szCs w:val="21"/>
         </w:rPr>
-        <w:t xml:space="preserve">» </w:t>
-      </w:r>
-      <w:r>
-        <w:rPr>
-          <w:rFonts w:ascii="MuseoSans-300" w:hAnsi="MuseoSans-300" w:cs="MuseoSans-300"/>
-          <w:color w:val="1A1A1A"/>
-          <w:sz w:val="21"/>
-          <w:szCs w:val="21"/>
-        </w:rPr>
-        <w:t>Remember that the interview panel knows no information about you beyond your name.</w:t>
+        <w:t>» Remember that the interview panel knows no information about you beyond your name.</w:t>
       </w:r>
     </w:p>
     <w:p>
@@ -5264,16 +5181,7 @@
           <w:sz w:val="21"/>
           <w:szCs w:val="21"/>
         </w:rPr>
-        <w:t xml:space="preserve">» </w:t>
-      </w:r>
-      <w:r>
-        <w:rPr>
-          <w:rFonts w:ascii="MuseoSans-300" w:hAnsi="MuseoSans-300" w:cs="MuseoSans-300"/>
-          <w:color w:val="1A1A1A"/>
-          <w:sz w:val="21"/>
-          <w:szCs w:val="21"/>
-        </w:rPr>
-        <w:t>Provide detailed information when answering the questions. Provide the best examples of your skills and abilities, drawing from all your life experiences, not just the most recent ones.</w:t>
+        <w:t>» Provide detailed information when answering the questions. Provide the best examples of your skills and abilities, drawing from all your life experiences, not just the most recent ones.</w:t>
       </w:r>
     </w:p>
     <w:p>
@@ -5470,16 +5378,7 @@
           <w:sz w:val="32"/>
           <w:szCs w:val="32"/>
         </w:rPr>
-        <w:t>Test</w:t>
-      </w:r>
-      <w:r>
-        <w:rPr>
-          <w:rFonts w:ascii="Agency FB" w:hAnsi="Agency FB"/>
-          <w:w w:val="150"/>
-          <w:sz w:val="32"/>
-          <w:szCs w:val="32"/>
-        </w:rPr>
-        <w:t xml:space="preserve"> Preparation:</w:t>
+        <w:t>Test Preparation:</w:t>
       </w:r>
     </w:p>
     <w:p>
@@ -5520,16 +5419,7 @@
           <w:sz w:val="21"/>
           <w:szCs w:val="21"/>
         </w:rPr>
-        <w:t>or within this guide.</w:t>
-      </w:r>
-      <w:r>
-        <w:rPr>
-          <w:rFonts w:ascii="MuseoSans-300" w:hAnsi="MuseoSans-300" w:cs="MuseoSans-300"/>
-          <w:color w:val="1A1A1A"/>
-          <w:sz w:val="21"/>
-          <w:szCs w:val="21"/>
-        </w:rPr>
-        <w:t xml:space="preserve"> </w:t>
+        <w:t xml:space="preserve">or within this guide. </w:t>
       </w:r>
     </w:p>
     <w:p>
@@ -5626,8 +5516,6 @@
         </w:rPr>
         <w:t>includes information gathered from online sources or FBI employees.</w:t>
       </w:r>
-      <w:bookmarkStart w:id="0" w:name="_GoBack"/>
-      <w:bookmarkEnd w:id="0"/>
     </w:p>
     <w:sectPr>
       <w:type w:val="continuous"/>
@@ -6940,7 +6828,7 @@
 </file>
 
 <file path=customXml/itemProps1.xml><?xml version="1.0" encoding="utf-8"?>
-<ds:datastoreItem xmlns:ds="http://schemas.openxmlformats.org/officeDocument/2006/customXml" ds:itemID="{8B0673FE-EB74-4E72-861C-7FF9C3B5DFC6}">
+<ds:datastoreItem xmlns:ds="http://schemas.openxmlformats.org/officeDocument/2006/customXml" ds:itemID="{C088B78A-D19A-496D-A789-0168497B12A0}">
   <ds:schemaRefs>
     <ds:schemaRef ds:uri="http://schemas.openxmlformats.org/officeDocument/2006/bibliography"/>
   </ds:schemaRefs>

</xml_diff>